<commit_message>
Added name field to user
</commit_message>
<xml_diff>
--- a/steps.docx
+++ b/steps.docx
@@ -51,13 +51,8 @@
         <w:t xml:space="preserve">1 </w:t>
       </w:r>
       <w:r>
-        <w:t xml:space="preserve"> --webpack=react -d </w:t>
-      </w:r>
-      <w:proofErr w:type="spellStart"/>
-      <w:r>
-        <w:t>postgresql</w:t>
-      </w:r>
-      <w:proofErr w:type="spellEnd"/>
+        <w:t xml:space="preserve"> --webpack=react -d postgresql</w:t>
+      </w:r>
     </w:p>
     <w:p>
       <w:pPr>
@@ -208,20 +203,8 @@
           <w:szCs w:val="20"/>
           <w:bdr w:val="none" w:sz="0" w:space="0" w:color="auto" w:frame="1"/>
         </w:rPr>
-        <w:t xml:space="preserve">rails </w:t>
-      </w:r>
-      <w:proofErr w:type="spellStart"/>
-      <w:r>
-        <w:rPr>
-          <w:rFonts w:ascii="Consolas" w:eastAsia="Times New Roman" w:hAnsi="Consolas" w:cs="Courier New"/>
-          <w:color w:val="24292E"/>
-          <w:sz w:val="20"/>
-          <w:szCs w:val="20"/>
-          <w:bdr w:val="none" w:sz="0" w:space="0" w:color="auto" w:frame="1"/>
-        </w:rPr>
-        <w:t>db:create</w:t>
-      </w:r>
-      <w:proofErr w:type="spellEnd"/>
+        <w:t>rails db:create</w:t>
+      </w:r>
     </w:p>
     <w:p>
       <w:pPr>
@@ -365,123 +348,103 @@
           <w:rFonts w:ascii="Consolas" w:hAnsi="Consolas"/>
           <w:color w:val="24292E"/>
         </w:rPr>
-        <w:t xml:space="preserve">rails g </w:t>
-      </w:r>
-      <w:proofErr w:type="spellStart"/>
-      <w:r>
+        <w:t>rails g devise:install</w:t>
+      </w:r>
+      <w:r>
+        <w:rPr>
+          <w:rStyle w:val="HTMLCode"/>
+          <w:rFonts w:ascii="Consolas" w:hAnsi="Consolas"/>
+          <w:color w:val="24292E"/>
+        </w:rPr>
+        <w:t xml:space="preserve"> </w:t>
+      </w:r>
+    </w:p>
+    <w:p>
+      <w:pPr>
+        <w:pStyle w:val="HTMLPreformatted"/>
+        <w:shd w:val="clear" w:color="auto" w:fill="F6F8FA"/>
+        <w:contextualSpacing/>
         <w:rPr>
           <w:rStyle w:val="pl-s1"/>
           <w:rFonts w:ascii="Consolas" w:hAnsi="Consolas"/>
           <w:color w:val="24292E"/>
         </w:rPr>
-        <w:t>devise:install</w:t>
-      </w:r>
-      <w:proofErr w:type="spellEnd"/>
-      <w:r>
+      </w:pPr>
+      <w:r>
+        <w:rPr>
+          <w:rFonts w:ascii="Consolas" w:hAnsi="Consolas"/>
+          <w:color w:val="24292E"/>
+        </w:rPr>
+        <w:t>rails g devise:views</w:t>
+      </w:r>
+    </w:p>
+    <w:p>
+      <w:pPr>
+        <w:pStyle w:val="HTMLPreformatted"/>
+        <w:shd w:val="clear" w:color="auto" w:fill="F6F8FA"/>
+        <w:contextualSpacing/>
+        <w:rPr>
+          <w:rFonts w:ascii="Consolas" w:hAnsi="Consolas"/>
+          <w:color w:val="24292E"/>
+        </w:rPr>
+      </w:pPr>
+      <w:r>
+        <w:rPr>
+          <w:rStyle w:val="pl-s1"/>
+          <w:rFonts w:ascii="Consolas" w:hAnsi="Consolas"/>
+          <w:color w:val="24292E"/>
+        </w:rPr>
+        <w:t xml:space="preserve">rails g devise </w:t>
+      </w:r>
+      <w:r>
+        <w:rPr>
+          <w:rStyle w:val="pl-s1"/>
+          <w:rFonts w:ascii="Consolas" w:hAnsi="Consolas"/>
+          <w:color w:val="24292E"/>
+        </w:rPr>
+        <w:t>U</w:t>
+      </w:r>
+      <w:r>
+        <w:rPr>
+          <w:rStyle w:val="pl-s1"/>
+          <w:rFonts w:ascii="Consolas" w:hAnsi="Consolas"/>
+          <w:color w:val="24292E"/>
+        </w:rPr>
+        <w:t>ser</w:t>
+      </w:r>
+      <w:r>
+        <w:rPr>
+          <w:rStyle w:val="pl-s1"/>
+          <w:rFonts w:ascii="Consolas" w:hAnsi="Consolas"/>
+          <w:color w:val="24292E"/>
+        </w:rPr>
+        <w:t xml:space="preserve"> name:string</w:t>
+      </w:r>
+      <w:bookmarkStart w:id="1" w:name="_GoBack"/>
+      <w:bookmarkEnd w:id="1"/>
+    </w:p>
+    <w:bookmarkEnd w:id="0"/>
+    <w:p>
+      <w:pPr>
+        <w:pStyle w:val="HTMLPreformatted"/>
+        <w:shd w:val="clear" w:color="auto" w:fill="F6F8FA"/>
+        <w:contextualSpacing/>
         <w:rPr>
           <w:rStyle w:val="HTMLCode"/>
           <w:rFonts w:ascii="Consolas" w:hAnsi="Consolas"/>
           <w:color w:val="24292E"/>
-        </w:rPr>
-        <w:t xml:space="preserve"> </w:t>
-      </w:r>
-    </w:p>
-    <w:p>
-      <w:pPr>
-        <w:pStyle w:val="HTMLPreformatted"/>
-        <w:shd w:val="clear" w:color="auto" w:fill="F6F8FA"/>
-        <w:contextualSpacing/>
-        <w:rPr>
-          <w:rStyle w:val="pl-s1"/>
-          <w:rFonts w:ascii="Consolas" w:hAnsi="Consolas"/>
-          <w:color w:val="24292E"/>
-        </w:rPr>
-      </w:pPr>
-      <w:r>
-        <w:rPr>
-          <w:rFonts w:ascii="Consolas" w:hAnsi="Consolas"/>
-          <w:color w:val="24292E"/>
-        </w:rPr>
-        <w:t xml:space="preserve">rails g </w:t>
-      </w:r>
-      <w:proofErr w:type="spellStart"/>
-      <w:r>
-        <w:rPr>
-          <w:rFonts w:ascii="Consolas" w:hAnsi="Consolas"/>
-          <w:color w:val="24292E"/>
-        </w:rPr>
-        <w:t>devise:views</w:t>
-      </w:r>
-      <w:proofErr w:type="spellEnd"/>
-    </w:p>
-    <w:p>
-      <w:pPr>
-        <w:pStyle w:val="HTMLPreformatted"/>
-        <w:shd w:val="clear" w:color="auto" w:fill="F6F8FA"/>
-        <w:contextualSpacing/>
-        <w:rPr>
-          <w:rFonts w:ascii="Consolas" w:hAnsi="Consolas"/>
-          <w:color w:val="24292E"/>
-        </w:rPr>
-      </w:pPr>
-      <w:r>
-        <w:rPr>
-          <w:rStyle w:val="pl-s1"/>
-          <w:rFonts w:ascii="Consolas" w:hAnsi="Consolas"/>
-          <w:color w:val="24292E"/>
-        </w:rPr>
-        <w:t xml:space="preserve">rails g devise </w:t>
-      </w:r>
-      <w:r>
-        <w:rPr>
-          <w:rStyle w:val="pl-s1"/>
-          <w:rFonts w:ascii="Consolas" w:hAnsi="Consolas"/>
-          <w:color w:val="24292E"/>
-        </w:rPr>
-        <w:t>U</w:t>
-      </w:r>
-      <w:r>
-        <w:rPr>
-          <w:rStyle w:val="pl-s1"/>
-          <w:rFonts w:ascii="Consolas" w:hAnsi="Consolas"/>
-          <w:color w:val="24292E"/>
-        </w:rPr>
-        <w:t>ser</w:t>
-      </w:r>
-    </w:p>
-    <w:bookmarkEnd w:id="0"/>
-    <w:p>
-      <w:pPr>
-        <w:pStyle w:val="HTMLPreformatted"/>
-        <w:shd w:val="clear" w:color="auto" w:fill="F6F8FA"/>
-        <w:contextualSpacing/>
+          <w:bdr w:val="none" w:sz="0" w:space="0" w:color="auto" w:frame="1"/>
+        </w:rPr>
+      </w:pPr>
+      <w:r>
         <w:rPr>
           <w:rStyle w:val="HTMLCode"/>
           <w:rFonts w:ascii="Consolas" w:hAnsi="Consolas"/>
           <w:color w:val="24292E"/>
           <w:bdr w:val="none" w:sz="0" w:space="0" w:color="auto" w:frame="1"/>
         </w:rPr>
-      </w:pPr>
-      <w:r>
-        <w:rPr>
-          <w:rStyle w:val="HTMLCode"/>
-          <w:rFonts w:ascii="Consolas" w:hAnsi="Consolas"/>
-          <w:color w:val="24292E"/>
-          <w:bdr w:val="none" w:sz="0" w:space="0" w:color="auto" w:frame="1"/>
-        </w:rPr>
-        <w:t xml:space="preserve">rails g </w:t>
-      </w:r>
-      <w:proofErr w:type="spellStart"/>
-      <w:r>
-        <w:rPr>
-          <w:rStyle w:val="HTMLCode"/>
-          <w:rFonts w:ascii="Consolas" w:hAnsi="Consolas"/>
-          <w:color w:val="24292E"/>
-          <w:bdr w:val="none" w:sz="0" w:space="0" w:color="auto" w:frame="1"/>
-        </w:rPr>
-        <w:t>react:install</w:t>
-      </w:r>
-      <w:proofErr w:type="spellEnd"/>
+        <w:t>rails g react:install</w:t>
+      </w:r>
     </w:p>
     <w:p>
       <w:pPr>
@@ -566,18 +529,76 @@
           <w:color w:val="24292E"/>
           <w:bdr w:val="none" w:sz="0" w:space="0" w:color="auto" w:frame="1"/>
         </w:rPr>
-        <w:t xml:space="preserve">rails g scaffold Entry </w:t>
-      </w:r>
-      <w:proofErr w:type="spellStart"/>
-      <w:r>
-        <w:rPr>
-          <w:rFonts w:ascii="Consolas" w:hAnsi="Consolas"/>
-          <w:color w:val="24292E"/>
-          <w:bdr w:val="none" w:sz="0" w:space="0" w:color="auto" w:frame="1"/>
-        </w:rPr>
-        <w:t>content:text</w:t>
-      </w:r>
-      <w:proofErr w:type="spellEnd"/>
+        <w:t xml:space="preserve">rails g scaffold Entry content:text </w:t>
+      </w:r>
+      <w:r>
+        <w:rPr>
+          <w:rFonts w:ascii="Consolas" w:hAnsi="Consolas"/>
+          <w:color w:val="24292E"/>
+          <w:bdr w:val="none" w:sz="0" w:space="0" w:color="auto" w:frame="1"/>
+        </w:rPr>
+        <w:t xml:space="preserve">due_date:date </w:t>
+      </w:r>
+      <w:r>
+        <w:rPr>
+          <w:rFonts w:ascii="Consolas" w:hAnsi="Consolas"/>
+          <w:color w:val="24292E"/>
+          <w:bdr w:val="none" w:sz="0" w:space="0" w:color="auto" w:frame="1"/>
+        </w:rPr>
+        <w:t>user:references</w:t>
+      </w:r>
+    </w:p>
+    <w:p>
+      <w:pPr>
+        <w:pStyle w:val="HTMLPreformatted"/>
+        <w:shd w:val="clear" w:color="auto" w:fill="F6F8FA"/>
+        <w:contextualSpacing/>
+        <w:rPr>
+          <w:rFonts w:ascii="Consolas" w:hAnsi="Consolas"/>
+          <w:color w:val="24292E"/>
+          <w:bdr w:val="none" w:sz="0" w:space="0" w:color="auto" w:frame="1"/>
+        </w:rPr>
+      </w:pPr>
+      <w:r>
+        <w:rPr>
+          <w:rFonts w:ascii="Consolas" w:hAnsi="Consolas"/>
+          <w:color w:val="24292E"/>
+          <w:bdr w:val="none" w:sz="0" w:space="0" w:color="auto" w:frame="1"/>
+        </w:rPr>
+        <w:t xml:space="preserve">rails g scaffold </w:t>
+      </w:r>
+      <w:r>
+        <w:rPr>
+          <w:rFonts w:ascii="Consolas" w:hAnsi="Consolas"/>
+          <w:color w:val="24292E"/>
+          <w:bdr w:val="none" w:sz="0" w:space="0" w:color="auto" w:frame="1"/>
+        </w:rPr>
+        <w:t>T</w:t>
+      </w:r>
+      <w:r>
+        <w:rPr>
+          <w:rFonts w:ascii="Consolas" w:hAnsi="Consolas"/>
+          <w:color w:val="24292E"/>
+          <w:bdr w:val="none" w:sz="0" w:space="0" w:color="auto" w:frame="1"/>
+        </w:rPr>
+        <w:t>ag</w:t>
+      </w:r>
+      <w:r>
+        <w:rPr>
+          <w:rFonts w:ascii="Consolas" w:hAnsi="Consolas"/>
+          <w:color w:val="24292E"/>
+          <w:bdr w:val="none" w:sz="0" w:space="0" w:color="auto" w:frame="1"/>
+        </w:rPr>
+        <w:t xml:space="preserve"> content:</w:t>
+      </w:r>
+      <w:r>
+        <w:rPr>
+          <w:rFonts w:ascii="Consolas" w:hAnsi="Consolas"/>
+          <w:color w:val="24292E"/>
+          <w:bdr w:val="none" w:sz="0" w:space="0" w:color="auto" w:frame="1"/>
+        </w:rPr>
+        <w:t>string</w:t>
+      </w:r>
       <w:r>
         <w:rPr>
           <w:rFonts w:ascii="Consolas" w:hAnsi="Consolas"/>
@@ -586,34 +607,46 @@
         </w:rPr>
         <w:t xml:space="preserve"> </w:t>
       </w:r>
-      <w:proofErr w:type="spellStart"/>
-      <w:r>
-        <w:rPr>
-          <w:rFonts w:ascii="Consolas" w:hAnsi="Consolas"/>
-          <w:color w:val="24292E"/>
-          <w:bdr w:val="none" w:sz="0" w:space="0" w:color="auto" w:frame="1"/>
-        </w:rPr>
-        <w:t>due_date:date</w:t>
-      </w:r>
-      <w:proofErr w:type="spellEnd"/>
-      <w:r>
-        <w:rPr>
-          <w:rFonts w:ascii="Consolas" w:hAnsi="Consolas"/>
-          <w:color w:val="24292E"/>
-          <w:bdr w:val="none" w:sz="0" w:space="0" w:color="auto" w:frame="1"/>
-        </w:rPr>
-        <w:t xml:space="preserve"> </w:t>
-      </w:r>
-      <w:proofErr w:type="spellStart"/>
-      <w:r>
-        <w:rPr>
-          <w:rFonts w:ascii="Consolas" w:hAnsi="Consolas"/>
-          <w:color w:val="24292E"/>
-          <w:bdr w:val="none" w:sz="0" w:space="0" w:color="auto" w:frame="1"/>
-        </w:rPr>
-        <w:t>user:references</w:t>
-      </w:r>
-      <w:proofErr w:type="spellEnd"/>
+      <w:r>
+        <w:rPr>
+          <w:rFonts w:ascii="Consolas" w:hAnsi="Consolas"/>
+          <w:color w:val="24292E"/>
+          <w:bdr w:val="none" w:sz="0" w:space="0" w:color="auto" w:frame="1"/>
+        </w:rPr>
+        <w:t>entry</w:t>
+      </w:r>
+      <w:r>
+        <w:rPr>
+          <w:rFonts w:ascii="Consolas" w:hAnsi="Consolas"/>
+          <w:color w:val="24292E"/>
+          <w:bdr w:val="none" w:sz="0" w:space="0" w:color="auto" w:frame="1"/>
+        </w:rPr>
+        <w:t>:references</w:t>
+      </w:r>
+    </w:p>
+    <w:p>
+      <w:pPr>
+        <w:spacing w:line="240" w:lineRule="auto"/>
+        <w:contextualSpacing/>
+      </w:pPr>
+    </w:p>
+    <w:p>
+      <w:pPr>
+        <w:spacing w:line="240" w:lineRule="auto"/>
+        <w:contextualSpacing/>
+      </w:pPr>
+      <w:r>
+        <w:t>Set routes, default page devise sign_in</w:t>
+      </w:r>
+    </w:p>
+    <w:p>
+      <w:pPr>
+        <w:spacing w:line="240" w:lineRule="auto"/>
+        <w:contextualSpacing/>
+      </w:pPr>
+      <w:r>
+        <w:t>Bootstrap:</w:t>
+      </w:r>
     </w:p>
     <w:p>
       <w:pPr>
@@ -621,90 +654,22 @@
         <w:shd w:val="clear" w:color="auto" w:fill="F6F8FA"/>
         <w:contextualSpacing/>
         <w:rPr>
-          <w:rFonts w:ascii="Consolas" w:hAnsi="Consolas"/>
-          <w:color w:val="24292E"/>
-          <w:bdr w:val="none" w:sz="0" w:space="0" w:color="auto" w:frame="1"/>
-        </w:rPr>
-      </w:pPr>
-      <w:bookmarkStart w:id="1" w:name="_GoBack"/>
-      <w:r>
-        <w:rPr>
-          <w:rFonts w:ascii="Consolas" w:hAnsi="Consolas"/>
-          <w:color w:val="24292E"/>
-          <w:bdr w:val="none" w:sz="0" w:space="0" w:color="auto" w:frame="1"/>
-        </w:rPr>
-        <w:t xml:space="preserve">rails g scaffold </w:t>
-      </w:r>
-      <w:r>
-        <w:rPr>
-          <w:rFonts w:ascii="Consolas" w:hAnsi="Consolas"/>
-          <w:color w:val="24292E"/>
-          <w:bdr w:val="none" w:sz="0" w:space="0" w:color="auto" w:frame="1"/>
-        </w:rPr>
-        <w:t>T</w:t>
-      </w:r>
-      <w:r>
-        <w:rPr>
-          <w:rFonts w:ascii="Consolas" w:hAnsi="Consolas"/>
-          <w:color w:val="24292E"/>
-          <w:bdr w:val="none" w:sz="0" w:space="0" w:color="auto" w:frame="1"/>
-        </w:rPr>
-        <w:t>ag</w:t>
-      </w:r>
-      <w:r>
-        <w:rPr>
-          <w:rFonts w:ascii="Consolas" w:hAnsi="Consolas"/>
-          <w:color w:val="24292E"/>
-          <w:bdr w:val="none" w:sz="0" w:space="0" w:color="auto" w:frame="1"/>
-        </w:rPr>
-        <w:t xml:space="preserve"> </w:t>
-      </w:r>
-      <w:proofErr w:type="spellStart"/>
-      <w:r>
-        <w:rPr>
-          <w:rFonts w:ascii="Consolas" w:hAnsi="Consolas"/>
-          <w:color w:val="24292E"/>
-          <w:bdr w:val="none" w:sz="0" w:space="0" w:color="auto" w:frame="1"/>
-        </w:rPr>
-        <w:t>content:</w:t>
-      </w:r>
-      <w:r>
-        <w:rPr>
-          <w:rFonts w:ascii="Consolas" w:hAnsi="Consolas"/>
-          <w:color w:val="24292E"/>
-          <w:bdr w:val="none" w:sz="0" w:space="0" w:color="auto" w:frame="1"/>
-        </w:rPr>
-        <w:t>string</w:t>
-      </w:r>
-      <w:proofErr w:type="spellEnd"/>
-      <w:r>
-        <w:rPr>
-          <w:rFonts w:ascii="Consolas" w:hAnsi="Consolas"/>
-          <w:color w:val="24292E"/>
-          <w:bdr w:val="none" w:sz="0" w:space="0" w:color="auto" w:frame="1"/>
-        </w:rPr>
-        <w:t xml:space="preserve"> </w:t>
-      </w:r>
-      <w:proofErr w:type="spellStart"/>
-      <w:r>
-        <w:rPr>
-          <w:rFonts w:ascii="Consolas" w:hAnsi="Consolas"/>
-          <w:color w:val="24292E"/>
-          <w:bdr w:val="none" w:sz="0" w:space="0" w:color="auto" w:frame="1"/>
-        </w:rPr>
-        <w:t>entry</w:t>
-      </w:r>
-      <w:r>
-        <w:rPr>
-          <w:rFonts w:ascii="Consolas" w:hAnsi="Consolas"/>
-          <w:color w:val="24292E"/>
-          <w:bdr w:val="none" w:sz="0" w:space="0" w:color="auto" w:frame="1"/>
-        </w:rPr>
-        <w:t>:references</w:t>
-      </w:r>
-      <w:proofErr w:type="spellEnd"/>
-    </w:p>
-    <w:bookmarkEnd w:id="1"/>
+          <w:rStyle w:val="HTMLCode"/>
+          <w:rFonts w:ascii="Consolas" w:hAnsi="Consolas"/>
+          <w:color w:val="24292E"/>
+          <w:bdr w:val="none" w:sz="0" w:space="0" w:color="auto" w:frame="1"/>
+        </w:rPr>
+      </w:pPr>
+      <w:r>
+        <w:rPr>
+          <w:rStyle w:val="HTMLCode"/>
+          <w:rFonts w:ascii="Consolas" w:hAnsi="Consolas"/>
+          <w:color w:val="24292E"/>
+          <w:bdr w:val="none" w:sz="0" w:space="0" w:color="auto" w:frame="1"/>
+        </w:rPr>
+        <w:t>npm install react-bootstrap bootstrap</w:t>
+      </w:r>
+    </w:p>
     <w:p>
       <w:pPr>
         <w:spacing w:line="240" w:lineRule="auto"/>
@@ -717,21 +682,10 @@
         <w:contextualSpacing/>
       </w:pPr>
       <w:r>
-        <w:t xml:space="preserve">Set routes, default page devise </w:t>
-      </w:r>
-      <w:proofErr w:type="spellStart"/>
-      <w:r>
-        <w:t>sign_in</w:t>
-      </w:r>
-      <w:proofErr w:type="spellEnd"/>
-    </w:p>
-    <w:p>
-      <w:pPr>
-        <w:spacing w:line="240" w:lineRule="auto"/>
-        <w:contextualSpacing/>
-      </w:pPr>
-      <w:r>
-        <w:t>Bootstrap:</w:t>
+        <w:t>Migrate</w:t>
+      </w:r>
+      <w:r>
+        <w:t>:</w:t>
       </w:r>
     </w:p>
     <w:p>
@@ -746,7 +700,6 @@
           <w:bdr w:val="none" w:sz="0" w:space="0" w:color="auto" w:frame="1"/>
         </w:rPr>
       </w:pPr>
-      <w:proofErr w:type="spellStart"/>
       <w:r>
         <w:rPr>
           <w:rStyle w:val="HTMLCode"/>
@@ -754,69 +707,8 @@
           <w:color w:val="24292E"/>
           <w:bdr w:val="none" w:sz="0" w:space="0" w:color="auto" w:frame="1"/>
         </w:rPr>
-        <w:t>npm</w:t>
-      </w:r>
-      <w:proofErr w:type="spellEnd"/>
-      <w:r>
-        <w:rPr>
-          <w:rStyle w:val="HTMLCode"/>
-          <w:rFonts w:ascii="Consolas" w:hAnsi="Consolas"/>
-          <w:color w:val="24292E"/>
-          <w:bdr w:val="none" w:sz="0" w:space="0" w:color="auto" w:frame="1"/>
-        </w:rPr>
-        <w:t xml:space="preserve"> install react-bootstrap bootstrap</w:t>
-      </w:r>
-    </w:p>
-    <w:p>
-      <w:pPr>
-        <w:spacing w:line="240" w:lineRule="auto"/>
-        <w:contextualSpacing/>
-      </w:pPr>
-    </w:p>
-    <w:p>
-      <w:pPr>
-        <w:spacing w:line="240" w:lineRule="auto"/>
-        <w:contextualSpacing/>
-      </w:pPr>
-      <w:r>
-        <w:t>Migrate</w:t>
-      </w:r>
-      <w:r>
-        <w:t>:</w:t>
-      </w:r>
-    </w:p>
-    <w:p>
-      <w:pPr>
-        <w:pStyle w:val="HTMLPreformatted"/>
-        <w:shd w:val="clear" w:color="auto" w:fill="F6F8FA"/>
-        <w:contextualSpacing/>
-        <w:rPr>
-          <w:rStyle w:val="HTMLCode"/>
-          <w:rFonts w:ascii="Consolas" w:hAnsi="Consolas"/>
-          <w:color w:val="24292E"/>
-          <w:bdr w:val="none" w:sz="0" w:space="0" w:color="auto" w:frame="1"/>
-        </w:rPr>
-      </w:pPr>
-      <w:r>
-        <w:rPr>
-          <w:rStyle w:val="HTMLCode"/>
-          <w:rFonts w:ascii="Consolas" w:hAnsi="Consolas"/>
-          <w:color w:val="24292E"/>
-          <w:bdr w:val="none" w:sz="0" w:space="0" w:color="auto" w:frame="1"/>
-        </w:rPr>
-        <w:t xml:space="preserve">rails </w:t>
-      </w:r>
-      <w:proofErr w:type="spellStart"/>
-      <w:r>
-        <w:rPr>
-          <w:rStyle w:val="HTMLCode"/>
-          <w:rFonts w:ascii="Consolas" w:hAnsi="Consolas"/>
-          <w:color w:val="24292E"/>
-          <w:bdr w:val="none" w:sz="0" w:space="0" w:color="auto" w:frame="1"/>
-        </w:rPr>
-        <w:t>db:migrate</w:t>
-      </w:r>
-      <w:proofErr w:type="spellEnd"/>
+        <w:t>rails db:migrate</w:t>
+      </w:r>
     </w:p>
     <w:sectPr>
       <w:pgSz w:w="11906" w:h="16838"/>

</xml_diff>

<commit_message>
v3 initial with partial tagging
</commit_message>
<xml_diff>
--- a/steps.docx
+++ b/steps.docx
@@ -48,7 +48,10 @@
         <w:t>TDLv</w:t>
       </w:r>
       <w:r>
-        <w:t xml:space="preserve">1 </w:t>
+        <w:t>3</w:t>
+      </w:r>
+      <w:r>
+        <w:t xml:space="preserve"> </w:t>
       </w:r>
       <w:r>
         <w:t xml:space="preserve"> --webpack=react -d postgresql</w:t>
@@ -420,10 +423,258 @@
         </w:rPr>
         <w:t xml:space="preserve"> name:string</w:t>
       </w:r>
+    </w:p>
+    <w:bookmarkEnd w:id="0"/>
+    <w:p>
+      <w:pPr>
+        <w:pStyle w:val="HTMLPreformatted"/>
+        <w:shd w:val="clear" w:color="auto" w:fill="F6F8FA"/>
+        <w:contextualSpacing/>
+        <w:rPr>
+          <w:rStyle w:val="HTMLCode"/>
+          <w:rFonts w:ascii="Consolas" w:hAnsi="Consolas"/>
+          <w:color w:val="24292E"/>
+          <w:bdr w:val="none" w:sz="0" w:space="0" w:color="auto" w:frame="1"/>
+        </w:rPr>
+      </w:pPr>
+      <w:r>
+        <w:rPr>
+          <w:rStyle w:val="HTMLCode"/>
+          <w:rFonts w:ascii="Consolas" w:hAnsi="Consolas"/>
+          <w:color w:val="24292E"/>
+          <w:bdr w:val="none" w:sz="0" w:space="0" w:color="auto" w:frame="1"/>
+        </w:rPr>
+        <w:t>rails g react:install</w:t>
+      </w:r>
+    </w:p>
+    <w:p>
+      <w:pPr>
+        <w:pStyle w:val="HTMLPreformatted"/>
+        <w:shd w:val="clear" w:color="auto" w:fill="F6F8FA"/>
+        <w:contextualSpacing/>
+        <w:rPr>
+          <w:rStyle w:val="HTMLCode"/>
+          <w:rFonts w:ascii="Consolas" w:hAnsi="Consolas"/>
+          <w:color w:val="24292E"/>
+          <w:bdr w:val="none" w:sz="0" w:space="0" w:color="auto" w:frame="1"/>
+        </w:rPr>
+      </w:pPr>
+    </w:p>
+    <w:p>
+      <w:pPr>
+        <w:pStyle w:val="HTMLPreformatted"/>
+        <w:shd w:val="clear" w:color="auto" w:fill="F6F8FA"/>
+        <w:contextualSpacing/>
+        <w:rPr>
+          <w:rFonts w:ascii="Consolas" w:hAnsi="Consolas"/>
+          <w:color w:val="24292E"/>
+          <w:bdr w:val="none" w:sz="0" w:space="0" w:color="auto" w:frame="1"/>
+        </w:rPr>
+      </w:pPr>
+      <w:r>
+        <w:rPr>
+          <w:rFonts w:ascii="Consolas" w:hAnsi="Consolas"/>
+          <w:color w:val="24292E"/>
+          <w:bdr w:val="none" w:sz="0" w:space="0" w:color="auto" w:frame="1"/>
+        </w:rPr>
+        <w:t xml:space="preserve">rails g scaffold Entry content:text </w:t>
+      </w:r>
+      <w:r>
+        <w:rPr>
+          <w:rFonts w:ascii="Consolas" w:hAnsi="Consolas"/>
+          <w:color w:val="24292E"/>
+          <w:bdr w:val="none" w:sz="0" w:space="0" w:color="auto" w:frame="1"/>
+        </w:rPr>
+        <w:t xml:space="preserve">due_date:date </w:t>
+      </w:r>
+      <w:r>
+        <w:rPr>
+          <w:rFonts w:ascii="Consolas" w:hAnsi="Consolas"/>
+          <w:color w:val="24292E"/>
+          <w:bdr w:val="none" w:sz="0" w:space="0" w:color="auto" w:frame="1"/>
+        </w:rPr>
+        <w:t>user:references</w:t>
+      </w:r>
+      <w:r>
+        <w:rPr>
+          <w:rFonts w:ascii="Consolas" w:hAnsi="Consolas"/>
+          <w:color w:val="24292E"/>
+          <w:bdr w:val="none" w:sz="0" w:space="0" w:color="auto" w:frame="1"/>
+        </w:rPr>
+        <w:t xml:space="preserve"> done:boolean</w:t>
+      </w:r>
+    </w:p>
+    <w:p>
+      <w:pPr>
+        <w:pStyle w:val="HTMLPreformatted"/>
+        <w:shd w:val="clear" w:color="auto" w:fill="F6F8FA"/>
+        <w:contextualSpacing/>
+        <w:rPr>
+          <w:rFonts w:ascii="Consolas" w:hAnsi="Consolas"/>
+          <w:color w:val="24292E"/>
+          <w:bdr w:val="none" w:sz="0" w:space="0" w:color="auto" w:frame="1"/>
+        </w:rPr>
+      </w:pPr>
+      <w:r>
+        <w:rPr>
+          <w:rFonts w:ascii="Consolas" w:hAnsi="Consolas"/>
+          <w:color w:val="24292E"/>
+          <w:bdr w:val="none" w:sz="0" w:space="0" w:color="auto" w:frame="1"/>
+        </w:rPr>
+        <w:t xml:space="preserve">rails g scaffold </w:t>
+      </w:r>
+      <w:r>
+        <w:rPr>
+          <w:rFonts w:ascii="Consolas" w:hAnsi="Consolas"/>
+          <w:color w:val="24292E"/>
+          <w:bdr w:val="none" w:sz="0" w:space="0" w:color="auto" w:frame="1"/>
+        </w:rPr>
+        <w:t>T</w:t>
+      </w:r>
+      <w:r>
+        <w:rPr>
+          <w:rFonts w:ascii="Consolas" w:hAnsi="Consolas"/>
+          <w:color w:val="24292E"/>
+          <w:bdr w:val="none" w:sz="0" w:space="0" w:color="auto" w:frame="1"/>
+        </w:rPr>
+        <w:t>ag</w:t>
+      </w:r>
+      <w:r>
+        <w:rPr>
+          <w:rFonts w:ascii="Consolas" w:hAnsi="Consolas"/>
+          <w:color w:val="24292E"/>
+          <w:bdr w:val="none" w:sz="0" w:space="0" w:color="auto" w:frame="1"/>
+        </w:rPr>
+        <w:t xml:space="preserve"> </w:t>
+      </w:r>
+      <w:r>
+        <w:rPr>
+          <w:rFonts w:ascii="Consolas" w:hAnsi="Consolas"/>
+          <w:color w:val="24292E"/>
+          <w:bdr w:val="none" w:sz="0" w:space="0" w:color="auto" w:frame="1"/>
+        </w:rPr>
+        <w:t>name</w:t>
+      </w:r>
+      <w:r>
+        <w:rPr>
+          <w:rFonts w:ascii="Consolas" w:hAnsi="Consolas"/>
+          <w:color w:val="24292E"/>
+          <w:bdr w:val="none" w:sz="0" w:space="0" w:color="auto" w:frame="1"/>
+        </w:rPr>
+        <w:t>:</w:t>
+      </w:r>
+      <w:r>
+        <w:rPr>
+          <w:rFonts w:ascii="Consolas" w:hAnsi="Consolas"/>
+          <w:color w:val="24292E"/>
+          <w:bdr w:val="none" w:sz="0" w:space="0" w:color="auto" w:frame="1"/>
+        </w:rPr>
+        <w:t>string</w:t>
+      </w:r>
+      <w:r>
+        <w:rPr>
+          <w:rFonts w:ascii="Consolas" w:hAnsi="Consolas"/>
+          <w:color w:val="24292E"/>
+          <w:bdr w:val="none" w:sz="0" w:space="0" w:color="auto" w:frame="1"/>
+        </w:rPr>
+        <w:t xml:space="preserve"> </w:t>
+      </w:r>
+      <w:r>
+        <w:rPr>
+          <w:rFonts w:ascii="Consolas" w:hAnsi="Consolas"/>
+          <w:color w:val="24292E"/>
+          <w:bdr w:val="none" w:sz="0" w:space="0" w:color="auto" w:frame="1"/>
+        </w:rPr>
+        <w:t>user</w:t>
+      </w:r>
+      <w:r>
+        <w:rPr>
+          <w:rFonts w:ascii="Consolas" w:hAnsi="Consolas"/>
+          <w:color w:val="24292E"/>
+          <w:bdr w:val="none" w:sz="0" w:space="0" w:color="auto" w:frame="1"/>
+        </w:rPr>
+        <w:t>:references</w:t>
+      </w:r>
+      <w:r>
+        <w:rPr>
+          <w:rFonts w:ascii="Consolas" w:hAnsi="Consolas"/>
+          <w:color w:val="24292E"/>
+          <w:bdr w:val="none" w:sz="0" w:space="0" w:color="auto" w:frame="1"/>
+        </w:rPr>
+        <w:t xml:space="preserve"> </w:t>
+      </w:r>
+    </w:p>
+    <w:p>
+      <w:pPr>
+        <w:pStyle w:val="HTMLPreformatted"/>
+        <w:shd w:val="clear" w:color="auto" w:fill="F6F8FA"/>
+        <w:contextualSpacing/>
+        <w:rPr>
+          <w:rFonts w:ascii="Consolas" w:hAnsi="Consolas"/>
+          <w:color w:val="24292E"/>
+          <w:bdr w:val="none" w:sz="0" w:space="0" w:color="auto" w:frame="1"/>
+        </w:rPr>
+      </w:pPr>
+      <w:r>
+        <w:rPr>
+          <w:rFonts w:ascii="Consolas" w:hAnsi="Consolas"/>
+          <w:color w:val="24292E"/>
+          <w:bdr w:val="none" w:sz="0" w:space="0" w:color="auto" w:frame="1"/>
+        </w:rPr>
+        <w:t xml:space="preserve">rails g scaffold </w:t>
+      </w:r>
+      <w:r>
+        <w:rPr>
+          <w:rFonts w:ascii="Consolas" w:hAnsi="Consolas"/>
+          <w:color w:val="24292E"/>
+          <w:bdr w:val="none" w:sz="0" w:space="0" w:color="auto" w:frame="1"/>
+        </w:rPr>
+        <w:t>Tagging</w:t>
+      </w:r>
+      <w:r>
+        <w:rPr>
+          <w:rFonts w:ascii="Consolas" w:hAnsi="Consolas"/>
+          <w:color w:val="24292E"/>
+          <w:bdr w:val="none" w:sz="0" w:space="0" w:color="auto" w:frame="1"/>
+        </w:rPr>
+        <w:t xml:space="preserve"> </w:t>
+      </w:r>
+      <w:r>
+        <w:rPr>
+          <w:rFonts w:ascii="Consolas" w:hAnsi="Consolas"/>
+          <w:color w:val="24292E"/>
+          <w:bdr w:val="none" w:sz="0" w:space="0" w:color="auto" w:frame="1"/>
+        </w:rPr>
+        <w:t>entry</w:t>
+      </w:r>
       <w:bookmarkStart w:id="1" w:name="_GoBack"/>
       <w:bookmarkEnd w:id="1"/>
-    </w:p>
-    <w:bookmarkEnd w:id="0"/>
+      <w:r>
+        <w:rPr>
+          <w:rFonts w:ascii="Consolas" w:hAnsi="Consolas"/>
+          <w:color w:val="24292E"/>
+          <w:bdr w:val="none" w:sz="0" w:space="0" w:color="auto" w:frame="1"/>
+        </w:rPr>
+        <w:t>:references</w:t>
+      </w:r>
+      <w:r>
+        <w:rPr>
+          <w:rFonts w:ascii="Consolas" w:hAnsi="Consolas"/>
+          <w:color w:val="24292E"/>
+          <w:bdr w:val="none" w:sz="0" w:space="0" w:color="auto" w:frame="1"/>
+        </w:rPr>
+        <w:t xml:space="preserve"> tag:references</w:t>
+      </w:r>
+    </w:p>
+    <w:p>
+      <w:pPr>
+        <w:spacing w:line="240" w:lineRule="auto"/>
+        <w:contextualSpacing/>
+      </w:pPr>
+      <w:r>
+        <w:t>Migrate:</w:t>
+      </w:r>
+    </w:p>
     <w:p>
       <w:pPr>
         <w:pStyle w:val="HTMLPreformatted"/>
@@ -443,47 +694,37 @@
           <w:color w:val="24292E"/>
           <w:bdr w:val="none" w:sz="0" w:space="0" w:color="auto" w:frame="1"/>
         </w:rPr>
-        <w:t>rails g react:install</w:t>
-      </w:r>
-    </w:p>
-    <w:p>
-      <w:pPr>
-        <w:shd w:val="clear" w:color="auto" w:fill="F6F8FA"/>
-        <w:tabs>
-          <w:tab w:val="left" w:pos="916"/>
-          <w:tab w:val="left" w:pos="1832"/>
-          <w:tab w:val="left" w:pos="2748"/>
-          <w:tab w:val="left" w:pos="3664"/>
-          <w:tab w:val="left" w:pos="4580"/>
-          <w:tab w:val="left" w:pos="5496"/>
-          <w:tab w:val="left" w:pos="6412"/>
-          <w:tab w:val="left" w:pos="7328"/>
-          <w:tab w:val="left" w:pos="8244"/>
-          <w:tab w:val="left" w:pos="9160"/>
-          <w:tab w:val="left" w:pos="10076"/>
-          <w:tab w:val="left" w:pos="10992"/>
-          <w:tab w:val="left" w:pos="11908"/>
-          <w:tab w:val="left" w:pos="12824"/>
-          <w:tab w:val="left" w:pos="13740"/>
-          <w:tab w:val="left" w:pos="14656"/>
-        </w:tabs>
-        <w:spacing w:after="0" w:line="240" w:lineRule="auto"/>
-        <w:rPr>
-          <w:rFonts w:ascii="Consolas" w:eastAsia="Times New Roman" w:hAnsi="Consolas" w:cs="Courier New"/>
-          <w:color w:val="24292E"/>
-          <w:sz w:val="20"/>
-          <w:szCs w:val="20"/>
-        </w:rPr>
-      </w:pPr>
-      <w:r>
-        <w:rPr>
-          <w:rFonts w:ascii="Consolas" w:eastAsia="Times New Roman" w:hAnsi="Consolas" w:cs="Courier New"/>
-          <w:color w:val="24292E"/>
-          <w:sz w:val="20"/>
-          <w:szCs w:val="20"/>
-          <w:bdr w:val="none" w:sz="0" w:space="0" w:color="auto" w:frame="1"/>
-        </w:rPr>
-        <w:t>rails g controller Welcome index</w:t>
+        <w:t>rails db:migrate</w:t>
+      </w:r>
+    </w:p>
+    <w:p>
+      <w:pPr>
+        <w:spacing w:line="240" w:lineRule="auto"/>
+        <w:contextualSpacing/>
+      </w:pPr>
+    </w:p>
+    <w:p>
+      <w:pPr>
+        <w:spacing w:line="240" w:lineRule="auto"/>
+        <w:contextualSpacing/>
+      </w:pPr>
+      <w:r>
+        <w:t>Set routes, default page devise sign_in</w:t>
+      </w:r>
+    </w:p>
+    <w:p>
+      <w:pPr>
+        <w:spacing w:line="240" w:lineRule="auto"/>
+        <w:contextualSpacing/>
+      </w:pPr>
+    </w:p>
+    <w:p>
+      <w:pPr>
+        <w:spacing w:line="240" w:lineRule="auto"/>
+        <w:contextualSpacing/>
+      </w:pPr>
+      <w:r>
+        <w:t>Bootstrap:</w:t>
       </w:r>
     </w:p>
     <w:p>
@@ -498,130 +739,14 @@
           <w:bdr w:val="none" w:sz="0" w:space="0" w:color="auto" w:frame="1"/>
         </w:rPr>
       </w:pPr>
-    </w:p>
-    <w:p>
-      <w:pPr>
-        <w:pStyle w:val="HTMLPreformatted"/>
-        <w:shd w:val="clear" w:color="auto" w:fill="F6F8FA"/>
-        <w:contextualSpacing/>
+      <w:r>
         <w:rPr>
           <w:rStyle w:val="HTMLCode"/>
           <w:rFonts w:ascii="Consolas" w:hAnsi="Consolas"/>
           <w:color w:val="24292E"/>
           <w:bdr w:val="none" w:sz="0" w:space="0" w:color="auto" w:frame="1"/>
         </w:rPr>
-      </w:pPr>
-    </w:p>
-    <w:p>
-      <w:pPr>
-        <w:pStyle w:val="HTMLPreformatted"/>
-        <w:shd w:val="clear" w:color="auto" w:fill="F6F8FA"/>
-        <w:contextualSpacing/>
-        <w:rPr>
-          <w:rFonts w:ascii="Consolas" w:hAnsi="Consolas"/>
-          <w:color w:val="24292E"/>
-          <w:bdr w:val="none" w:sz="0" w:space="0" w:color="auto" w:frame="1"/>
-        </w:rPr>
-      </w:pPr>
-      <w:r>
-        <w:rPr>
-          <w:rFonts w:ascii="Consolas" w:hAnsi="Consolas"/>
-          <w:color w:val="24292E"/>
-          <w:bdr w:val="none" w:sz="0" w:space="0" w:color="auto" w:frame="1"/>
-        </w:rPr>
-        <w:t xml:space="preserve">rails g scaffold Entry content:text </w:t>
-      </w:r>
-      <w:r>
-        <w:rPr>
-          <w:rFonts w:ascii="Consolas" w:hAnsi="Consolas"/>
-          <w:color w:val="24292E"/>
-          <w:bdr w:val="none" w:sz="0" w:space="0" w:color="auto" w:frame="1"/>
-        </w:rPr>
-        <w:t xml:space="preserve">due_date:date </w:t>
-      </w:r>
-      <w:r>
-        <w:rPr>
-          <w:rFonts w:ascii="Consolas" w:hAnsi="Consolas"/>
-          <w:color w:val="24292E"/>
-          <w:bdr w:val="none" w:sz="0" w:space="0" w:color="auto" w:frame="1"/>
-        </w:rPr>
-        <w:t>user:references</w:t>
-      </w:r>
-    </w:p>
-    <w:p>
-      <w:pPr>
-        <w:pStyle w:val="HTMLPreformatted"/>
-        <w:shd w:val="clear" w:color="auto" w:fill="F6F8FA"/>
-        <w:contextualSpacing/>
-        <w:rPr>
-          <w:rFonts w:ascii="Consolas" w:hAnsi="Consolas"/>
-          <w:color w:val="24292E"/>
-          <w:bdr w:val="none" w:sz="0" w:space="0" w:color="auto" w:frame="1"/>
-        </w:rPr>
-      </w:pPr>
-      <w:r>
-        <w:rPr>
-          <w:rFonts w:ascii="Consolas" w:hAnsi="Consolas"/>
-          <w:color w:val="24292E"/>
-          <w:bdr w:val="none" w:sz="0" w:space="0" w:color="auto" w:frame="1"/>
-        </w:rPr>
-        <w:t xml:space="preserve">rails g scaffold </w:t>
-      </w:r>
-      <w:r>
-        <w:rPr>
-          <w:rFonts w:ascii="Consolas" w:hAnsi="Consolas"/>
-          <w:color w:val="24292E"/>
-          <w:bdr w:val="none" w:sz="0" w:space="0" w:color="auto" w:frame="1"/>
-        </w:rPr>
-        <w:t>T</w:t>
-      </w:r>
-      <w:r>
-        <w:rPr>
-          <w:rFonts w:ascii="Consolas" w:hAnsi="Consolas"/>
-          <w:color w:val="24292E"/>
-          <w:bdr w:val="none" w:sz="0" w:space="0" w:color="auto" w:frame="1"/>
-        </w:rPr>
-        <w:t>ag</w:t>
-      </w:r>
-      <w:r>
-        <w:rPr>
-          <w:rFonts w:ascii="Consolas" w:hAnsi="Consolas"/>
-          <w:color w:val="24292E"/>
-          <w:bdr w:val="none" w:sz="0" w:space="0" w:color="auto" w:frame="1"/>
-        </w:rPr>
-        <w:t xml:space="preserve"> content:</w:t>
-      </w:r>
-      <w:r>
-        <w:rPr>
-          <w:rFonts w:ascii="Consolas" w:hAnsi="Consolas"/>
-          <w:color w:val="24292E"/>
-          <w:bdr w:val="none" w:sz="0" w:space="0" w:color="auto" w:frame="1"/>
-        </w:rPr>
-        <w:t>string</w:t>
-      </w:r>
-      <w:r>
-        <w:rPr>
-          <w:rFonts w:ascii="Consolas" w:hAnsi="Consolas"/>
-          <w:color w:val="24292E"/>
-          <w:bdr w:val="none" w:sz="0" w:space="0" w:color="auto" w:frame="1"/>
-        </w:rPr>
-        <w:t xml:space="preserve"> </w:t>
-      </w:r>
-      <w:r>
-        <w:rPr>
-          <w:rFonts w:ascii="Consolas" w:hAnsi="Consolas"/>
-          <w:color w:val="24292E"/>
-          <w:bdr w:val="none" w:sz="0" w:space="0" w:color="auto" w:frame="1"/>
-        </w:rPr>
-        <w:t>entry</w:t>
-      </w:r>
-      <w:r>
-        <w:rPr>
-          <w:rFonts w:ascii="Consolas" w:hAnsi="Consolas"/>
-          <w:color w:val="24292E"/>
-          <w:bdr w:val="none" w:sz="0" w:space="0" w:color="auto" w:frame="1"/>
-        </w:rPr>
-        <w:t>:references</w:t>
+        <w:t>npm install react-bootstrap bootstrap</w:t>
       </w:r>
     </w:p>
     <w:p>
@@ -629,86 +754,6 @@
         <w:spacing w:line="240" w:lineRule="auto"/>
         <w:contextualSpacing/>
       </w:pPr>
-    </w:p>
-    <w:p>
-      <w:pPr>
-        <w:spacing w:line="240" w:lineRule="auto"/>
-        <w:contextualSpacing/>
-      </w:pPr>
-      <w:r>
-        <w:t>Set routes, default page devise sign_in</w:t>
-      </w:r>
-    </w:p>
-    <w:p>
-      <w:pPr>
-        <w:spacing w:line="240" w:lineRule="auto"/>
-        <w:contextualSpacing/>
-      </w:pPr>
-      <w:r>
-        <w:t>Bootstrap:</w:t>
-      </w:r>
-    </w:p>
-    <w:p>
-      <w:pPr>
-        <w:pStyle w:val="HTMLPreformatted"/>
-        <w:shd w:val="clear" w:color="auto" w:fill="F6F8FA"/>
-        <w:contextualSpacing/>
-        <w:rPr>
-          <w:rStyle w:val="HTMLCode"/>
-          <w:rFonts w:ascii="Consolas" w:hAnsi="Consolas"/>
-          <w:color w:val="24292E"/>
-          <w:bdr w:val="none" w:sz="0" w:space="0" w:color="auto" w:frame="1"/>
-        </w:rPr>
-      </w:pPr>
-      <w:r>
-        <w:rPr>
-          <w:rStyle w:val="HTMLCode"/>
-          <w:rFonts w:ascii="Consolas" w:hAnsi="Consolas"/>
-          <w:color w:val="24292E"/>
-          <w:bdr w:val="none" w:sz="0" w:space="0" w:color="auto" w:frame="1"/>
-        </w:rPr>
-        <w:t>npm install react-bootstrap bootstrap</w:t>
-      </w:r>
-    </w:p>
-    <w:p>
-      <w:pPr>
-        <w:spacing w:line="240" w:lineRule="auto"/>
-        <w:contextualSpacing/>
-      </w:pPr>
-    </w:p>
-    <w:p>
-      <w:pPr>
-        <w:spacing w:line="240" w:lineRule="auto"/>
-        <w:contextualSpacing/>
-      </w:pPr>
-      <w:r>
-        <w:t>Migrate</w:t>
-      </w:r>
-      <w:r>
-        <w:t>:</w:t>
-      </w:r>
-    </w:p>
-    <w:p>
-      <w:pPr>
-        <w:pStyle w:val="HTMLPreformatted"/>
-        <w:shd w:val="clear" w:color="auto" w:fill="F6F8FA"/>
-        <w:contextualSpacing/>
-        <w:rPr>
-          <w:rStyle w:val="HTMLCode"/>
-          <w:rFonts w:ascii="Consolas" w:hAnsi="Consolas"/>
-          <w:color w:val="24292E"/>
-          <w:bdr w:val="none" w:sz="0" w:space="0" w:color="auto" w:frame="1"/>
-        </w:rPr>
-      </w:pPr>
-      <w:r>
-        <w:rPr>
-          <w:rStyle w:val="HTMLCode"/>
-          <w:rFonts w:ascii="Consolas" w:hAnsi="Consolas"/>
-          <w:color w:val="24292E"/>
-          <w:bdr w:val="none" w:sz="0" w:space="0" w:color="auto" w:frame="1"/>
-        </w:rPr>
-        <w:t>rails db:migrate</w:t>
-      </w:r>
     </w:p>
     <w:sectPr>
       <w:pgSz w:w="11906" w:h="16838"/>

</xml_diff>